<commit_message>
additional thoughts on the system architecture
</commit_message>
<xml_diff>
--- a/docs/Pomysł na pracę.docx
+++ b/docs/Pomysł na pracę.docx
@@ -10,8 +10,8 @@
           <w:rFonts w:ascii="Times New Roman" w:eastAsia="Times New Roman" w:hAnsi="Times New Roman" w:cs="Times New Roman"/>
           <w:b/>
           <w:bCs/>
-          <w:sz w:val="27"/>
-          <w:szCs w:val="27"/>
+          <w:sz w:val="33"/>
+          <w:szCs w:val="33"/>
           <w:lang w:val="en-GB" w:eastAsia="pl-PL"/>
         </w:rPr>
       </w:pPr>
@@ -20,8 +20,8 @@
           <w:rFonts w:ascii="Times New Roman" w:eastAsia="Times New Roman" w:hAnsi="Times New Roman" w:cs="Times New Roman"/>
           <w:b/>
           <w:bCs/>
-          <w:sz w:val="27"/>
-          <w:szCs w:val="27"/>
+          <w:sz w:val="33"/>
+          <w:szCs w:val="33"/>
           <w:lang w:val="en-GB" w:eastAsia="pl-PL"/>
         </w:rPr>
         <w:t>Web-Queue-Worker</w:t>
@@ -31,149 +31,194 @@
           <w:rFonts w:ascii="Times New Roman" w:eastAsia="Times New Roman" w:hAnsi="Times New Roman" w:cs="Times New Roman"/>
           <w:b/>
           <w:bCs/>
-          <w:sz w:val="27"/>
-          <w:szCs w:val="27"/>
+          <w:sz w:val="33"/>
+          <w:szCs w:val="33"/>
           <w:lang w:val="en-GB" w:eastAsia="pl-PL"/>
         </w:rPr>
-        <w:t xml:space="preserve"> / 3 tier</w:t>
+        <w:t>/</w:t>
       </w:r>
       <w:r>
         <w:rPr>
           <w:rFonts w:ascii="Times New Roman" w:eastAsia="Times New Roman" w:hAnsi="Times New Roman" w:cs="Times New Roman"/>
           <w:b/>
           <w:bCs/>
-          <w:sz w:val="27"/>
-          <w:szCs w:val="27"/>
+          <w:sz w:val="33"/>
+          <w:szCs w:val="33"/>
           <w:lang w:val="en-GB" w:eastAsia="pl-PL"/>
         </w:rPr>
-        <w:t xml:space="preserve"> (SPA -&gt; REST API -&gt; DB)</w:t>
-      </w:r>
-    </w:p>
-    <w:p>
-      <w:r>
+        <w:t>3 tier (SPA -&gt; REST API -&gt; DB)</w:t>
+      </w:r>
+    </w:p>
+    <w:p>
+      <w:pPr>
+        <w:rPr>
+          <w:b/>
+          <w:bCs/>
+          <w:i/>
+          <w:iCs/>
+          <w:sz w:val="26"/>
+          <w:szCs w:val="26"/>
+        </w:rPr>
+      </w:pPr>
+      <w:r>
+        <w:rPr>
+          <w:b/>
+          <w:bCs/>
+          <w:i/>
+          <w:iCs/>
+          <w:sz w:val="26"/>
+          <w:szCs w:val="26"/>
+        </w:rPr>
         <w:t>System rejestracji pacjentów do przychodni</w:t>
       </w:r>
     </w:p>
     <w:p>
-      <w:proofErr w:type="spellStart"/>
-      <w:r>
-        <w:t>Frontend</w:t>
-      </w:r>
-      <w:proofErr w:type="spellEnd"/>
-      <w:r>
-        <w:t xml:space="preserve"> w </w:t>
-      </w:r>
-      <w:proofErr w:type="spellStart"/>
-      <w:r>
-        <w:t>Angularze</w:t>
-      </w:r>
-      <w:proofErr w:type="spellEnd"/>
-    </w:p>
-    <w:p>
       <w:pPr>
         <w:rPr>
+          <w:vanish/>
+          <w:specVanish/>
+        </w:rPr>
+      </w:pPr>
+      <w:r>
+        <w:t>Pytania:</w:t>
+      </w:r>
+    </w:p>
+    <w:p>
+      <w:r>
+        <w:t xml:space="preserve"> </w:t>
+      </w:r>
+    </w:p>
+    <w:p>
+      <w:r>
+        <w:t>- Jak bardzo złożony ma być system w kontekście funkcjonalności i widoków na frontendzie?</w:t>
+      </w:r>
+    </w:p>
+    <w:p>
+      <w:r>
+        <w:t>- Jak dużo wzorców projektowych powinno być użyte?</w:t>
+      </w:r>
+    </w:p>
+    <w:p>
+      <w:r>
+        <w:t>- Na czym się skupić? Na użyciu jak największej liczby wzorców projektowych czy do ich minimalizacji i dopasowaniu do wymagań biznesowych?</w:t>
+      </w:r>
+    </w:p>
+    <w:p>
+      <w:r>
+        <w:t>- Stosować kolejkę czy nie? Czy zastosowanie jej w tym przypadku jest biznesowo uzasadnione i daje większe korzyści niż architektura 3 tier, czyli:</w:t>
+      </w:r>
+    </w:p>
+    <w:p>
+      <w:pPr>
+        <w:rPr>
+          <w:b/>
+          <w:bCs/>
           <w:lang w:val="en-GB"/>
         </w:rPr>
       </w:pPr>
       <w:r>
         <w:rPr>
+          <w:b/>
+          <w:bCs/>
           <w:lang w:val="en-GB"/>
         </w:rPr>
-        <w:t xml:space="preserve">Backend w </w:t>
-      </w:r>
-      <w:proofErr w:type="spellStart"/>
+        <w:t>SPA-&gt;REST API-&gt;QUEUE-&gt;WORKER-&gt;DB</w:t>
+      </w:r>
       <w:r>
         <w:rPr>
           <w:lang w:val="en-GB"/>
         </w:rPr>
-        <w:t>Javie</w:t>
-      </w:r>
-      <w:proofErr w:type="spellEnd"/>
-      <w:r>
-        <w:rPr>
+        <w:t xml:space="preserve"> vs </w:t>
+      </w:r>
+      <w:r>
+        <w:rPr>
+          <w:b/>
+          <w:bCs/>
           <w:lang w:val="en-GB"/>
         </w:rPr>
-        <w:t xml:space="preserve"> (</w:t>
-      </w:r>
-      <w:r>
-        <w:rPr>
+        <w:t>SPA-&gt;REST API-&gt;DB</w:t>
+      </w:r>
+    </w:p>
+    <w:p>
+      <w:pPr>
+        <w:rPr>
+          <w:sz w:val="26"/>
+          <w:szCs w:val="26"/>
           <w:lang w:val="en-GB"/>
         </w:rPr>
-        <w:t xml:space="preserve">non-blocking IO </w:t>
-      </w:r>
-      <w:proofErr w:type="spellStart"/>
-      <w:r>
-        <w:rPr>
-          <w:lang w:val="en-GB"/>
-        </w:rPr>
-        <w:t>lub</w:t>
-      </w:r>
-      <w:proofErr w:type="spellEnd"/>
-      <w:r>
-        <w:rPr>
-          <w:lang w:val="en-GB"/>
-        </w:rPr>
-        <w:t xml:space="preserve"> </w:t>
-      </w:r>
-      <w:r>
-        <w:rPr>
-          <w:lang w:val="en-GB"/>
-        </w:rPr>
-        <w:t>worker)</w:t>
-      </w:r>
-      <w:r>
-        <w:rPr>
-          <w:lang w:val="en-GB"/>
-        </w:rPr>
-        <w:t>?</w:t>
-      </w:r>
-    </w:p>
-    <w:p>
-      <w:r>
-        <w:t xml:space="preserve">Czy </w:t>
-      </w:r>
-      <w:proofErr w:type="spellStart"/>
-      <w:r>
-        <w:t>Angular</w:t>
-      </w:r>
-      <w:proofErr w:type="spellEnd"/>
-      <w:r>
-        <w:t xml:space="preserve"> SPA wysyła </w:t>
-      </w:r>
-      <w:proofErr w:type="spellStart"/>
-      <w:r>
-        <w:t>requesty</w:t>
-      </w:r>
-      <w:proofErr w:type="spellEnd"/>
-      <w:r>
-        <w:t xml:space="preserve"> do </w:t>
-      </w:r>
-      <w:proofErr w:type="spellStart"/>
-      <w:r>
-        <w:t>Backendu</w:t>
-      </w:r>
-      <w:proofErr w:type="spellEnd"/>
-      <w:r>
-        <w:t xml:space="preserve"> w Javie przez REST API i </w:t>
-      </w:r>
-      <w:proofErr w:type="spellStart"/>
-      <w:r>
-        <w:t>Backend</w:t>
-      </w:r>
-      <w:proofErr w:type="spellEnd"/>
-      <w:r>
-        <w:t xml:space="preserve"> w Javie wysyła </w:t>
-      </w:r>
-      <w:proofErr w:type="spellStart"/>
-      <w:r>
-        <w:t>request</w:t>
-      </w:r>
-      <w:proofErr w:type="spellEnd"/>
-      <w:r>
-        <w:t xml:space="preserve"> na kolejkę?</w:t>
-      </w:r>
-    </w:p>
-    <w:p/>
+      </w:pPr>
+    </w:p>
+    <w:p>
+      <w:r>
+        <w:t>Frontend w Angularze</w:t>
+      </w:r>
+    </w:p>
+    <w:p>
+      <w:r>
+        <w:t>Backend w Javie (</w:t>
+      </w:r>
+      <w:r>
+        <w:t>non-blocking IO</w:t>
+      </w:r>
+      <w:r>
+        <w:t xml:space="preserve"> – użycie takiej funkcjonalnośc</w:t>
+      </w:r>
+      <w:r>
+        <w:t xml:space="preserve">i w serwerze </w:t>
+      </w:r>
+      <w:r>
+        <w:t xml:space="preserve">servletów </w:t>
+      </w:r>
+      <w:r>
+        <w:t>Tomcat</w:t>
+      </w:r>
+      <w:r>
+        <w:t>)</w:t>
+      </w:r>
+    </w:p>
+    <w:p>
+      <w:r>
+        <w:t>Angular SPA wysyła requesty do Backendu w Javie przez REST API i Backend w Javie</w:t>
+      </w:r>
+      <w:r>
+        <w:t xml:space="preserve"> zapisuje dane w bazie danych SQL</w:t>
+      </w:r>
+    </w:p>
+    <w:p>
+      <w:r>
+        <w:t>Kolejka przy jaki</w:t>
+      </w:r>
+      <w:r>
+        <w:t>ch</w:t>
+      </w:r>
+      <w:r>
+        <w:t>ś</w:t>
+      </w:r>
+      <w:r>
+        <w:t xml:space="preserve"> operacjach batchowych</w:t>
+      </w:r>
+      <w:r>
+        <w:t>. Nie mam pomysłu jakie biznesowo operacje wymagałyby użycia kolejki tutaj…</w:t>
+      </w:r>
+      <w:r>
+        <w:t xml:space="preserve"> Może przy zapisywaniu się do przychodni może być bardzo duże obłożenie w pewnych godzinach, np. porannych? Wtedy operacja rejestracji musiałaby </w:t>
+      </w:r>
+      <w:r>
+        <w:t>być kolejkowana.</w:t>
+      </w:r>
+      <w:r>
+        <w:t xml:space="preserve"> Na pewno trzeba by było również zastosować jakiegoś rodzaju lock</w:t>
+      </w:r>
+      <w:r>
+        <w:t xml:space="preserve"> (optimistic locking?)</w:t>
+      </w:r>
+      <w:r>
+        <w:t xml:space="preserve"> na daną godzinę i lekarza.</w:t>
+      </w:r>
+      <w:r>
+        <w:t xml:space="preserve"> Jeśli mielibyśmy workera, to on raczej nie byłby odpowiedzialny za obsługiwanie zapytań o dane?</w:t>
+      </w:r>
+    </w:p>
     <w:p>
       <w:r>
         <w:t>Wzorce architektoniczne:</w:t>
@@ -181,25 +226,14 @@
     </w:p>
     <w:p>
       <w:r>
+        <w:t>- automatyczne skalowanie wszerz w razie potrzeby?</w:t>
+      </w:r>
+    </w:p>
+    <w:p>
+      <w:r>
         <w:t xml:space="preserve">- </w:t>
       </w:r>
       <w:hyperlink r:id="rId4" w:history="1">
-        <w:r>
-          <w:rPr>
-            <w:rStyle w:val="Hipercze"/>
-          </w:rPr>
-          <w:t>https://learn.microsoft.com/en-us/azure/architecture/patterns/competing-consumers</w:t>
-        </w:r>
-      </w:hyperlink>
-      <w:r>
-        <w:t xml:space="preserve"> (automatyczne skalowanie wszerz w razie potrzeby?)</w:t>
-      </w:r>
-    </w:p>
-    <w:p>
-      <w:r>
-        <w:t xml:space="preserve">- </w:t>
-      </w:r>
-      <w:hyperlink r:id="rId5" w:history="1">
         <w:r>
           <w:rPr>
             <w:rStyle w:val="Hipercze"/>
@@ -211,14 +245,20 @@
         <w:t xml:space="preserve"> (j</w:t>
       </w:r>
       <w:r>
-        <w:t>eśli jest kolejka)</w:t>
+        <w:t>eśli jest kolejka</w:t>
+      </w:r>
+      <w:r>
+        <w:t>, to operacje które mogą się nawarstwiać mogłyby być wrzucane na kolejkę</w:t>
+      </w:r>
+      <w:r>
+        <w:t>)</w:t>
       </w:r>
     </w:p>
     <w:p>
       <w:r>
         <w:t xml:space="preserve">- </w:t>
       </w:r>
-      <w:hyperlink r:id="rId6" w:history="1">
+      <w:hyperlink r:id="rId5" w:history="1">
         <w:r>
           <w:rPr>
             <w:rStyle w:val="Hipercze"/>
@@ -227,7 +267,19 @@
         </w:r>
       </w:hyperlink>
       <w:r>
-        <w:t xml:space="preserve"> (zmaterializowane widoki w bazie)</w:t>
+        <w:t xml:space="preserve"> (zmaterializowane widoki </w:t>
+      </w:r>
+      <w:r>
+        <w:t>na</w:t>
+      </w:r>
+      <w:r>
+        <w:t xml:space="preserve"> bazie</w:t>
+      </w:r>
+      <w:r>
+        <w:t xml:space="preserve"> SQL</w:t>
+      </w:r>
+      <w:r>
+        <w:t>)</w:t>
       </w:r>
     </w:p>
     <w:p>
@@ -242,7 +294,7 @@
         </w:rPr>
         <w:t xml:space="preserve">- </w:t>
       </w:r>
-      <w:hyperlink r:id="rId7" w:history="1">
+      <w:hyperlink r:id="rId6" w:history="1">
         <w:r>
           <w:rPr>
             <w:rStyle w:val="Hipercze"/>
@@ -255,61 +307,51 @@
         <w:rPr>
           <w:lang w:val="en-GB"/>
         </w:rPr>
-        <w:t xml:space="preserve"> - Act</w:t>
+        <w:t xml:space="preserve"> - Active Directory w Azure</w:t>
       </w:r>
       <w:r>
         <w:rPr>
           <w:lang w:val="en-GB"/>
         </w:rPr>
-        <w:t>ive Directory w Azure</w:t>
+        <w:t xml:space="preserve"> – O</w:t>
+      </w:r>
+      <w:r>
+        <w:rPr>
+          <w:lang w:val="en-GB"/>
+        </w:rPr>
+        <w:t>Auth2/OpenID, czyli Frontend pozyskuje token od Authentication Providera, a backend go waliduje poprzez klucze JWKS od Authentication Providera.</w:t>
+      </w:r>
+    </w:p>
+    <w:p>
+      <w:r>
+        <w:t>- Health check do aplikacji w J</w:t>
+      </w:r>
+      <w:r>
+        <w:t>avie/frontendu w Angularze (czy dostępny)?</w:t>
+      </w:r>
+      <w:r>
+        <w:t xml:space="preserve"> - </w:t>
+      </w:r>
+      <w:r>
+        <w:t>https://learn.microsoft.com/en-us/azure/architecture/patterns/health-endpoint-monitoring</w:t>
       </w:r>
     </w:p>
     <w:p>
       <w:r>
         <w:t xml:space="preserve">- </w:t>
       </w:r>
-      <w:proofErr w:type="spellStart"/>
-      <w:r>
-        <w:t>Health</w:t>
-      </w:r>
-      <w:proofErr w:type="spellEnd"/>
-      <w:r>
-        <w:t xml:space="preserve"> </w:t>
-      </w:r>
-      <w:proofErr w:type="spellStart"/>
-      <w:r>
-        <w:t>check</w:t>
-      </w:r>
-      <w:proofErr w:type="spellEnd"/>
-      <w:r>
-        <w:t xml:space="preserve"> do aplikacji w J</w:t>
-      </w:r>
-      <w:r>
-        <w:t>avie/</w:t>
-      </w:r>
-      <w:proofErr w:type="spellStart"/>
-      <w:r>
-        <w:t>frontendu</w:t>
-      </w:r>
-      <w:proofErr w:type="spellEnd"/>
-      <w:r>
-        <w:t xml:space="preserve"> w </w:t>
-      </w:r>
-      <w:proofErr w:type="spellStart"/>
-      <w:r>
-        <w:t>Angularze</w:t>
-      </w:r>
-      <w:proofErr w:type="spellEnd"/>
-      <w:r>
-        <w:t xml:space="preserve"> (czy dostępny)?</w:t>
-      </w:r>
-    </w:p>
-    <w:p>
-      <w:r>
-        <w:t xml:space="preserve">- </w:t>
-      </w:r>
-      <w:r>
-        <w:t>https://learn.microsoft.com/en-us/azure/architecture/best-practices/api-design</w:t>
+      <w:hyperlink r:id="rId7" w:history="1">
+        <w:r>
+          <w:rPr>
+            <w:rStyle w:val="Hipercze"/>
+          </w:rPr>
+          <w:t>https://learn.microsoft.com/en-us/azure/architecture/best-practices/api-design</w:t>
+        </w:r>
+      </w:hyperlink>
+    </w:p>
+    <w:p>
+      <w:r>
+        <w:t>- można też zastosować jakiś cache, jeśli warto, tylko trzeba by znaleźć biznesowe uzasadnienie dla jego istnienia</w:t>
       </w:r>
     </w:p>
     <w:sectPr>

</xml_diff>